<commit_message>
Made a base class for menus since they all included a title and a exit button. Create the game over menu. Set it all up in the game manager. Moved all of the input which was in update into their own methods. Removed some magic numbers in camera and formated the levle script a little bit.
</commit_message>
<xml_diff>
--- a/AE2 errors.docx
+++ b/AE2 errors.docx
@@ -424,7 +424,6 @@
       </w:r>
     </w:p>
     <w:p>
-      <w:bookmarkStart w:id="0" w:name="_GoBack"/>
       <w:r>
         <w:rPr>
           <w:noProof/>
@@ -465,7 +464,6 @@
           </wp:inline>
         </w:drawing>
       </w:r>
-      <w:bookmarkEnd w:id="0"/>
     </w:p>
     <w:p>
       <w:r>
@@ -544,6 +542,63 @@
                     <a:prstGeom prst="rect">
                       <a:avLst/>
                     </a:prstGeom>
+                  </pic:spPr>
+                </pic:pic>
+              </a:graphicData>
+            </a:graphic>
+          </wp:inline>
+        </w:drawing>
+      </w:r>
+    </w:p>
+    <w:p/>
+    <w:p>
+      <w:r>
+        <w:t>Memory leak on game over, fix was to check if the game over screen had been created and if so don’t make it since it was creating it every frame</w:t>
+      </w:r>
+      <w:bookmarkStart w:id="0" w:name="_GoBack"/>
+      <w:bookmarkEnd w:id="0"/>
+    </w:p>
+    <w:p>
+      <w:r>
+        <w:rPr>
+          <w:noProof/>
+        </w:rPr>
+        <w:drawing>
+          <wp:inline distT="0" distB="0" distL="0" distR="0" wp14:anchorId="59543F5A" wp14:editId="7C2303C1">
+            <wp:extent cx="5076825" cy="2895992"/>
+            <wp:effectExtent l="0" t="0" r="0" b="0"/>
+            <wp:docPr id="4" name="Picture 4"/>
+            <wp:cNvGraphicFramePr>
+              <a:graphicFrameLocks xmlns:a="http://schemas.openxmlformats.org/drawingml/2006/main" noChangeAspect="1"/>
+            </wp:cNvGraphicFramePr>
+            <a:graphic xmlns:a="http://schemas.openxmlformats.org/drawingml/2006/main">
+              <a:graphicData uri="http://schemas.openxmlformats.org/drawingml/2006/picture">
+                <pic:pic xmlns:pic="http://schemas.openxmlformats.org/drawingml/2006/picture">
+                  <pic:nvPicPr>
+                    <pic:cNvPr id="1" name=""/>
+                    <pic:cNvPicPr/>
+                  </pic:nvPicPr>
+                  <pic:blipFill rotWithShape="1">
+                    <a:blip r:embed="rId16"/>
+                    <a:srcRect l="50687"/>
+                    <a:stretch/>
+                  </pic:blipFill>
+                  <pic:spPr bwMode="auto">
+                    <a:xfrm>
+                      <a:off x="0" y="0"/>
+                      <a:ext cx="5084974" cy="2900641"/>
+                    </a:xfrm>
+                    <a:prstGeom prst="rect">
+                      <a:avLst/>
+                    </a:prstGeom>
+                    <a:ln>
+                      <a:noFill/>
+                    </a:ln>
+                    <a:extLst>
+                      <a:ext uri="{53640926-AAD7-44D8-BBD7-CCE9431645EC}">
+                        <a14:shadowObscured xmlns:a14="http://schemas.microsoft.com/office/drawing/2010/main"/>
+                      </a:ext>
+                    </a:extLst>
                   </pic:spPr>
                 </pic:pic>
               </a:graphicData>

</xml_diff>

<commit_message>
Removed some todo comments.
</commit_message>
<xml_diff>
--- a/AE2 errors.docx
+++ b/AE2 errors.docx
@@ -587,6 +587,56 @@
                     <a:xfrm>
                       <a:off x="0" y="0"/>
                       <a:ext cx="5084974" cy="2900641"/>
+                    </a:xfrm>
+                    <a:prstGeom prst="rect">
+                      <a:avLst/>
+                    </a:prstGeom>
+                    <a:ln>
+                      <a:noFill/>
+                    </a:ln>
+                    <a:extLst>
+                      <a:ext uri="{53640926-AAD7-44D8-BBD7-CCE9431645EC}">
+                        <a14:shadowObscured xmlns:a14="http://schemas.microsoft.com/office/drawing/2010/main"/>
+                      </a:ext>
+                    </a:extLst>
+                  </pic:spPr>
+                </pic:pic>
+              </a:graphicData>
+            </a:graphic>
+          </wp:inline>
+        </w:drawing>
+      </w:r>
+    </w:p>
+    <w:p>
+      <w:r>
+        <w:rPr>
+          <w:noProof/>
+        </w:rPr>
+        <w:lastRenderedPageBreak/>
+        <w:drawing>
+          <wp:inline distT="0" distB="0" distL="0" distR="0" wp14:anchorId="42029B1F" wp14:editId="3A286101">
+            <wp:extent cx="5629275" cy="3189629"/>
+            <wp:effectExtent l="0" t="0" r="0" b="0"/>
+            <wp:docPr id="5" name="Picture 5"/>
+            <wp:cNvGraphicFramePr>
+              <a:graphicFrameLocks xmlns:a="http://schemas.openxmlformats.org/drawingml/2006/main" noChangeAspect="1"/>
+            </wp:cNvGraphicFramePr>
+            <a:graphic xmlns:a="http://schemas.openxmlformats.org/drawingml/2006/main">
+              <a:graphicData uri="http://schemas.openxmlformats.org/drawingml/2006/picture">
+                <pic:pic xmlns:pic="http://schemas.openxmlformats.org/drawingml/2006/picture">
+                  <pic:nvPicPr>
+                    <pic:cNvPr id="1" name=""/>
+                    <pic:cNvPicPr/>
+                  </pic:nvPicPr>
+                  <pic:blipFill rotWithShape="1">
+                    <a:blip r:embed="rId17"/>
+                    <a:srcRect l="50354"/>
+                    <a:stretch/>
+                  </pic:blipFill>
+                  <pic:spPr bwMode="auto">
+                    <a:xfrm>
+                      <a:off x="0" y="0"/>
+                      <a:ext cx="5635643" cy="3193237"/>
                     </a:xfrm>
                     <a:prstGeom prst="rect">
                       <a:avLst/>

</xml_diff>